<commit_message>
complete report introduction and outline
</commit_message>
<xml_diff>
--- a/project/spencer_freeman_report.docx
+++ b/project/spencer_freeman_report.docx
@@ -282,6 +282,27 @@
         <w:outlineLvl w:val="0"/>
         <w:rPr>
           <w:b/>
+          <w:kern w:val="32"/>
+          <w:sz w:val="22"/>
+        </w:rPr>
+      </w:pPr>
+      <w:r>
+        <w:rPr>
+          <w:b/>
+          <w:kern w:val="32"/>
+          <w:sz w:val="22"/>
+        </w:rPr>
+        <w:lastRenderedPageBreak/>
+        <w:t>Outline and Key Aspects</w:t>
+      </w:r>
+    </w:p>
+    <w:p>
+      <w:pPr>
+        <w:keepNext/>
+        <w:spacing w:before="240" w:after="60"/>
+        <w:outlineLvl w:val="0"/>
+        <w:rPr>
+          <w:bCs/>
           <w:kern w:val="32"/>
           <w:sz w:val="22"/>
         </w:rPr>
@@ -591,11 +612,7 @@
         <w:t xml:space="preserve">. The </w:t>
       </w:r>
       <w:r>
-        <w:t xml:space="preserve">measurements must </w:t>
-      </w:r>
-      <w:r>
-        <w:lastRenderedPageBreak/>
-        <w:t>also be corrected for time dependent variations such as those created by charged particles in the ionosphere, solar wind, etc.</w:t>
+        <w:t>measurements must also be corrected for time dependent variations such as those created by charged particles in the ionosphere, solar wind, etc.</w:t>
       </w:r>
     </w:p>
     <w:p>
@@ -885,6 +902,7 @@
                 <w:noProof/>
                 <w:u w:val="single"/>
               </w:rPr>
+              <w:lastRenderedPageBreak/>
               <w:drawing>
                 <wp:inline distT="0" distB="0" distL="0" distR="0" wp14:anchorId="538C39B8" wp14:editId="5B9337B8">
                   <wp:extent cx="5745480" cy="2896680"/>
@@ -1230,7 +1248,6 @@
           <w:kern w:val="32"/>
           <w:sz w:val="22"/>
         </w:rPr>
-        <w:lastRenderedPageBreak/>
         <w:t>Anticipated Outcome</w:t>
       </w:r>
     </w:p>

</xml_diff>